<commit_message>
Se suben correcciones de adelantodsy gráficas
</commit_message>
<xml_diff>
--- a/Api/PrestaQi.Api/Documents/CartaMandato.docx
+++ b/Api/PrestaQi.Api/Documents/CartaMandato.docx
@@ -182,119 +182,129 @@
         </w:rPr>
         <w:t xml:space="preserve">, S.A.P.I. de C.V., adhiriendo esta operación a la regulación de las cláusulas establecidas en el contrato número </w:t>
       </w:r>
+      <w:r>
+        <w:rPr>
+          <w:bCs/>
+        </w:rPr>
+        <w:t>{CONTRACT_NUMBER}</w:t>
+      </w:r>
+      <w:r>
+        <w:rPr>
+          <w:bCs/>
+        </w:rPr>
+        <w:t xml:space="preserve"> que llevaron a cabo </w:t>
+      </w:r>
+      <w:r>
+        <w:rPr>
+          <w:bCs/>
+        </w:rPr>
+        <w:t>{COMPANY_NAME}</w:t>
+      </w:r>
+      <w:r>
+        <w:rPr>
+          <w:bCs/>
+        </w:rPr>
+        <w:t xml:space="preserve"> y </w:t>
+      </w:r>
       <w:proofErr w:type="spellStart"/>
       <w:r>
         <w:rPr>
           <w:bCs/>
         </w:rPr>
-        <w:t>xxxxxxxxxxxxx</w:t>
+        <w:t>PrestaQi</w:t>
       </w:r>
       <w:proofErr w:type="spellEnd"/>
       <w:r>
         <w:rPr>
           <w:bCs/>
         </w:rPr>
-        <w:t xml:space="preserve"> que llevaron a cabo </w:t>
-      </w:r>
-      <w:r>
-        <w:rPr>
-          <w:bCs/>
-        </w:rPr>
-        <w:t>{COMPANY_NAME}</w:t>
-      </w:r>
-      <w:r>
-        <w:rPr>
-          <w:bCs/>
-        </w:rPr>
-        <w:t xml:space="preserve"> y </w:t>
-      </w:r>
+        <w:t>, S.A.P.I de C.V., al cual me adherí en sus términos al suscribirme a dicho programa a través de la Carta de Aviso General, por lo que instruyo a La Compañía a retener dicha cantidad más los intereses y comisiones generados a partir de la aplicación de la siguiente fórmula:</w:t>
+      </w:r>
+    </w:p>
+    <w:p>
+      <w:pPr>
+        <w:spacing w:after="0" w:line="240" w:lineRule="auto"/>
+        <w:ind w:left="360"/>
+        <w:rPr>
+          <w:bCs/>
+        </w:rPr>
+      </w:pPr>
+    </w:p>
+    <w:p>
+      <w:pPr>
+        <w:spacing w:after="0" w:line="240" w:lineRule="auto"/>
+        <w:ind w:left="360"/>
+        <w:rPr>
+          <w:bCs/>
+        </w:rPr>
+      </w:pPr>
+      <w:r>
+        <w:rPr>
+          <w:bCs/>
+        </w:rPr>
+        <w:t>Incluir fórmula o tabla de amortización:</w:t>
+      </w:r>
+    </w:p>
+    <w:p>
+      <w:pPr>
+        <w:spacing w:after="0" w:line="240" w:lineRule="auto"/>
+        <w:ind w:left="360"/>
+        <w:rPr>
+          <w:bCs/>
+        </w:rPr>
+      </w:pPr>
+    </w:p>
+    <w:p>
+      <w:pPr>
+        <w:spacing w:after="0" w:line="240" w:lineRule="auto"/>
+        <w:ind w:left="360"/>
+        <w:rPr>
+          <w:bCs/>
+        </w:rPr>
+      </w:pPr>
       <w:proofErr w:type="spellStart"/>
       <w:r>
         <w:rPr>
           <w:bCs/>
         </w:rPr>
-        <w:t>PrestaQi</w:t>
+        <w:t>XXXXXXXXXXXXXXXXXXXXXXXXXXXXXXXXXXXXXXXx</w:t>
       </w:r>
       <w:proofErr w:type="spellEnd"/>
-      <w:r>
-        <w:rPr>
-          <w:bCs/>
-        </w:rPr>
-        <w:t>, S.A.P.I de C.V., al cual me adherí en sus términos al suscribirme a dicho programa a través de la Carta de Aviso General, por lo que instruyo a La Compañía a retener dicha cantidad más los intereses y comisiones generados a partir de la aplicación de la siguiente fórmula:</w:t>
-      </w:r>
-    </w:p>
-    <w:p>
-      <w:pPr>
-        <w:spacing w:after="0" w:line="240" w:lineRule="auto"/>
-        <w:ind w:left="360"/>
-        <w:rPr>
-          <w:bCs/>
-        </w:rPr>
-      </w:pPr>
-    </w:p>
-    <w:p>
-      <w:pPr>
-        <w:spacing w:after="0" w:line="240" w:lineRule="auto"/>
-        <w:ind w:left="360"/>
-        <w:rPr>
-          <w:bCs/>
-        </w:rPr>
-      </w:pPr>
-      <w:r>
-        <w:rPr>
-          <w:bCs/>
-        </w:rPr>
-        <w:t>Incluir fórmula o tabla de amortización:</w:t>
-      </w:r>
-    </w:p>
-    <w:p>
-      <w:pPr>
-        <w:spacing w:after="0" w:line="240" w:lineRule="auto"/>
-        <w:ind w:left="360"/>
-        <w:rPr>
-          <w:bCs/>
-        </w:rPr>
-      </w:pPr>
-    </w:p>
-    <w:p>
-      <w:pPr>
-        <w:spacing w:after="0" w:line="240" w:lineRule="auto"/>
-        <w:ind w:left="360"/>
-        <w:rPr>
-          <w:bCs/>
-        </w:rPr>
-      </w:pPr>
-      <w:proofErr w:type="spellStart"/>
-      <w:r>
-        <w:rPr>
-          <w:bCs/>
-        </w:rPr>
-        <w:t>XXXXXXXXXXXXXXXXXXXXXXXXXXXXXXXXXXXXXXXx</w:t>
-      </w:r>
-      <w:proofErr w:type="spellEnd"/>
-    </w:p>
-    <w:p>
-      <w:pPr>
-        <w:spacing w:after="0" w:line="240" w:lineRule="auto"/>
-        <w:ind w:left="360"/>
-        <w:rPr>
-          <w:bCs/>
-        </w:rPr>
-      </w:pPr>
-    </w:p>
-    <w:p>
-      <w:pPr>
-        <w:spacing w:after="0" w:line="240" w:lineRule="auto"/>
-        <w:ind w:left="360"/>
-        <w:rPr>
-          <w:bCs/>
-        </w:rPr>
-      </w:pPr>
-      <w:r>
-        <w:rPr>
-          <w:bCs/>
-        </w:rPr>
-        <w:t xml:space="preserve">Dicha retención de MXN$XXXXXXXXXX se deberá de llevar a cabo al término del presente periodo de pago de quincena y se le deberá de entregar íntegro a </w:t>
+    </w:p>
+    <w:p>
+      <w:pPr>
+        <w:spacing w:after="0" w:line="240" w:lineRule="auto"/>
+        <w:ind w:left="360"/>
+        <w:rPr>
+          <w:bCs/>
+        </w:rPr>
+      </w:pPr>
+    </w:p>
+    <w:p>
+      <w:pPr>
+        <w:spacing w:after="0" w:line="240" w:lineRule="auto"/>
+        <w:ind w:left="360"/>
+        <w:rPr>
+          <w:bCs/>
+        </w:rPr>
+      </w:pPr>
+      <w:r>
+        <w:rPr>
+          <w:bCs/>
+        </w:rPr>
+        <w:t>Dicha retención de MXN</w:t>
+      </w:r>
+      <w:r>
+        <w:rPr>
+          <w:bCs/>
+        </w:rPr>
+        <w:t>${RETENTION}</w:t>
+      </w:r>
+      <w:r>
+        <w:rPr>
+          <w:bCs/>
+        </w:rPr>
+        <w:t xml:space="preserve"> se deberá de llevar a cabo al término del presente periodo de pago de quincena y se le deberá de entregar íntegro a </w:t>
       </w:r>
       <w:proofErr w:type="spellStart"/>
       <w:r>

</xml_diff>